<commit_message>
Fix other Message Boxes with results & update doc
</commit_message>
<xml_diff>
--- a/docs/From-VPL-Bible-to-tagged-SWORD-module.docx
+++ b/docs/From-VPL-Bible-to-tagged-SWORD-module.docx
@@ -655,10 +655,10 @@
             <v:path o:extrusionok="f" gradientshapeok="t" o:connecttype="rect"/>
             <o:lock v:ext="edit" aspectratio="t"/>
           </v:shapetype>
-          <v:shape id="_x0000_i1025" type="#_x0000_t75" style="width:450.35pt;height:649.05pt" o:ole="">
+          <v:shape id="_x0000_i1025" type="#_x0000_t75" style="width:450pt;height:648.75pt" o:ole="">
             <v:imagedata r:id="rId10" o:title=""/>
           </v:shape>
-          <o:OLEObject Type="Embed" ProgID="Visio.Drawing.15" ShapeID="_x0000_i1025" DrawAspect="Content" ObjectID="_1737292620" r:id="rId11"/>
+          <o:OLEObject Type="Embed" ProgID="Visio.Drawing.15" ShapeID="_x0000_i1025" DrawAspect="Content" ObjectID="_1739045145" r:id="rId11"/>
         </w:object>
       </w:r>
     </w:p>
@@ -2097,21 +2097,7 @@
             <w:rStyle w:val="Hyperlink"/>
             <w:lang w:val="en-CA"/>
           </w:rPr>
-          <w:t>repo</w:t>
-        </w:r>
-        <w:r>
-          <w:rPr>
-            <w:rStyle w:val="Hyperlink"/>
-            <w:lang w:val="en-CA"/>
-          </w:rPr>
-          <w:t>s</w:t>
-        </w:r>
-        <w:r>
-          <w:rPr>
-            <w:rStyle w:val="Hyperlink"/>
-            <w:lang w:val="en-CA"/>
-          </w:rPr>
-          <w:t>itory</w:t>
+          <w:t>repository</w:t>
         </w:r>
       </w:hyperlink>
       <w:r>
@@ -2349,6 +2335,115 @@
               <w:t xml:space="preserve"> Bibles.</w:t>
             </w:r>
           </w:p>
+          <w:p>
+            <w:pPr>
+              <w:rPr>
+                <w:lang w:val="en-CA"/>
+              </w:rPr>
+            </w:pPr>
+            <w:r>
+              <w:rPr>
+                <w:lang w:val="en-CA"/>
+              </w:rPr>
+              <w:t>For creating SWORD modules, this folder needs to also contain the following files:</w:t>
+            </w:r>
+          </w:p>
+          <w:p>
+            <w:pPr>
+              <w:rPr>
+                <w:lang w:val="en-CA"/>
+              </w:rPr>
+            </w:pPr>
+            <w:r>
+              <w:rPr>
+                <w:lang w:val="en-CA"/>
+              </w:rPr>
+              <w:t>osis2mod.exe</w:t>
+            </w:r>
+            <w:r>
+              <w:rPr>
+                <w:lang w:val="en-CA"/>
+              </w:rPr>
+              <w:t xml:space="preserve">, </w:t>
+            </w:r>
+            <w:r>
+              <w:rPr>
+                <w:lang w:val="en-CA"/>
+              </w:rPr>
+              <w:t>icudt51.dll</w:t>
+            </w:r>
+            <w:r>
+              <w:rPr>
+                <w:lang w:val="en-CA"/>
+              </w:rPr>
+              <w:t xml:space="preserve">, </w:t>
+            </w:r>
+            <w:r>
+              <w:rPr>
+                <w:lang w:val="en-CA"/>
+              </w:rPr>
+              <w:t>icuin51.dll</w:t>
+            </w:r>
+            <w:r>
+              <w:rPr>
+                <w:lang w:val="en-CA"/>
+              </w:rPr>
+              <w:t xml:space="preserve">, </w:t>
+            </w:r>
+            <w:r>
+              <w:rPr>
+                <w:lang w:val="en-CA"/>
+              </w:rPr>
+              <w:t>icuuc51.dll</w:t>
+            </w:r>
+            <w:r>
+              <w:rPr>
+                <w:lang w:val="en-CA"/>
+              </w:rPr>
+              <w:t xml:space="preserve">, </w:t>
+            </w:r>
+            <w:r>
+              <w:rPr>
+                <w:lang w:val="en-CA"/>
+              </w:rPr>
+              <w:t>libsword.dll</w:t>
+            </w:r>
+          </w:p>
+          <w:p>
+            <w:pPr>
+              <w:rPr>
+                <w:lang w:val="en-CA"/>
+              </w:rPr>
+            </w:pPr>
+            <w:r>
+              <w:rPr>
+                <w:lang w:val="en-CA"/>
+              </w:rPr>
+              <w:t xml:space="preserve">Which can be obtained from </w:t>
+            </w:r>
+            <w:hyperlink r:id="rId15" w:history="1">
+              <w:r>
+                <w:rPr>
+                  <w:rStyle w:val="Hyperlink"/>
+                </w:rPr>
+                <w:t xml:space="preserve">Osis2mod - </w:t>
+              </w:r>
+              <w:proofErr w:type="spellStart"/>
+              <w:r>
+                <w:rPr>
+                  <w:rStyle w:val="Hyperlink"/>
+                </w:rPr>
+                <w:t>CrossWire</w:t>
+              </w:r>
+              <w:proofErr w:type="spellEnd"/>
+              <w:r>
+                <w:rPr>
+                  <w:rStyle w:val="Hyperlink"/>
+                </w:rPr>
+                <w:t xml:space="preserve"> Bible Society</w:t>
+              </w:r>
+            </w:hyperlink>
+          </w:p>
         </w:tc>
       </w:tr>
       <w:tr>
@@ -3245,6 +3340,7 @@
         <w:rPr>
           <w:rStyle w:val="Heading2Char"/>
         </w:rPr>
+        <w:lastRenderedPageBreak/>
         <w:br w:type="page"/>
       </w:r>
     </w:p>

</xml_diff>